<commit_message>
All tested in developments
</commit_message>
<xml_diff>
--- a/SOPManagement/Content/DocFiles/AR-01 Auto Statement  .docx
+++ b/SOPManagement/Content/DocFiles/AR-01 Auto Statement  .docx
@@ -124,7 +124,7 @@
                 <w:sz w:val="24"/>
                 <w:szCs w:val="24"/>
               </w:rPr>
-              <w:t>ADM-03</w:t>
+              <w:t>IT-03</w:t>
             </w:r>
           </w:p>
         </w:tc>
@@ -235,7 +235,7 @@
                 <w:sz w:val="24"/>
                 <w:szCs w:val="24"/>
               </w:rPr>
-              <w:t>May 21, 2020</w:t>
+              <w:t>May 25, 2020</w:t>
             </w:r>
           </w:p>
         </w:tc>
@@ -288,7 +288,7 @@
                 <w:sz w:val="24"/>
                 <w:szCs w:val="24"/>
               </w:rPr>
-              <w:t>Ketan Bhai</w:t>
+              <w:t>Elhadj Diallo</w:t>
             </w:r>
           </w:p>
         </w:tc>
@@ -469,7 +469,7 @@
           </w:tcPr>
           <w:p>
             <w:r>
-              <w:t>Ria Sarantakis</w:t>
+              <w:t>Elhadj Diallo</w:t>
             </w:r>
           </w:p>
         </w:tc>
@@ -485,7 +485,7 @@
           </w:tcPr>
           <w:p>
             <w:r>
-              <w:t>Accounts Payable Specialist</w:t>
+              <w:t>Business Intelligence Developer and Analyst</w:t>
             </w:r>
           </w:p>
         </w:tc>
@@ -519,7 +519,78 @@
           </w:tcPr>
           <w:p>
             <w:r>
-              <w:t>May 21, 2020</w:t>
+              <w:t>May 25, 2020</w:t>
+            </w:r>
+          </w:p>
+        </w:tc>
+      </w:tr>
+      <w:tr>
+        <w:trPr>
+          <w:trHeight w:val="266"/>
+        </w:trPr>
+        <w:tc>
+          <w:tcPr>
+            <w:tcW w:w="2515" w:type="dxa"/>
+            <w:tcBorders>
+              <w:top w:val="single" w:sz="4" w:space="0" w:color="auto"/>
+              <w:left w:val="nil"/>
+              <w:bottom w:val="single" w:sz="4" w:space="0" w:color="auto"/>
+              <w:right w:val="single" w:sz="4" w:space="0" w:color="auto"/>
+            </w:tcBorders>
+          </w:tcPr>
+          <w:p>
+            <w:r>
+              <w:t>Kazi Islam</w:t>
+            </w:r>
+          </w:p>
+        </w:tc>
+        <w:tc>
+          <w:tcPr>
+            <w:tcW w:w="2520" w:type="dxa"/>
+            <w:tcBorders>
+              <w:top w:val="single" w:sz="4" w:space="0" w:color="2C2C2C" w:themeColor="text1"/>
+              <w:left w:val="single" w:sz="4" w:space="0" w:color="auto"/>
+              <w:bottom w:val="single" w:sz="4" w:space="0" w:color="2C2C2C" w:themeColor="text1"/>
+              <w:right w:val="single" w:sz="4" w:space="0" w:color="2C2C2C" w:themeColor="text1"/>
+            </w:tcBorders>
+          </w:tcPr>
+          <w:p>
+            <w:r>
+              <w:t>Systems and Technical Analyst, TMS</w:t>
+            </w:r>
+          </w:p>
+        </w:tc>
+        <w:tc>
+          <w:tcPr>
+            <w:tcW w:w="2610" w:type="dxa"/>
+            <w:tcBorders>
+              <w:top w:val="single" w:sz="4" w:space="0" w:color="2C2C2C" w:themeColor="text1"/>
+              <w:left w:val="single" w:sz="4" w:space="0" w:color="2C2C2C" w:themeColor="text1"/>
+              <w:bottom w:val="single" w:sz="4" w:space="0" w:color="2C2C2C" w:themeColor="text1"/>
+              <w:right w:val="single" w:sz="4" w:space="0" w:color="auto"/>
+            </w:tcBorders>
+            <w:vAlign w:val="center"/>
+          </w:tcPr>
+          <w:p>
+            <w:r>
+              <w:t>Signed</w:t>
+            </w:r>
+          </w:p>
+        </w:tc>
+        <w:tc>
+          <w:tcPr>
+            <w:tcW w:w="1895" w:type="dxa"/>
+            <w:tcBorders>
+              <w:top w:val="single" w:sz="4" w:space="0" w:color="auto"/>
+              <w:left w:val="single" w:sz="4" w:space="0" w:color="auto"/>
+              <w:bottom w:val="single" w:sz="4" w:space="0" w:color="auto"/>
+              <w:right w:val="nil"/>
+            </w:tcBorders>
+            <w:vAlign w:val="center"/>
+          </w:tcPr>
+          <w:p>
+            <w:r>
+              <w:t>May 25, 2020</w:t>
             </w:r>
           </w:p>
         </w:tc>
@@ -691,7 +762,7 @@
           </w:tcPr>
           <w:p>
             <w:r>
-              <w:t>Ria Sarantakis</w:t>
+              <w:t>TestDevUser</w:t>
             </w:r>
           </w:p>
         </w:tc>
@@ -704,7 +775,7 @@
           </w:tcPr>
           <w:p>
             <w:r>
-              <w:t>Accounts Payable Specialist</w:t>
+              <w:t>Test Dev user</w:t>
             </w:r>
           </w:p>
         </w:tc>
@@ -751,7 +822,7 @@
               <w:rPr>
                 <w:color w:val="2C2C2C" w:themeColor="text1"/>
               </w:rPr>
-              <w:t>May 21, 2020</w:t>
+              <w:t>May 25, 2020</w:t>
             </w:r>
           </w:p>
         </w:tc>
@@ -906,7 +977,6 @@
         <w:pStyle w:val="Heading1"/>
       </w:pPr>
       <w:r>
-        <w:lastRenderedPageBreak/>
         <w:t>1.0</w:t>
       </w:r>
       <w:r>
@@ -1336,6 +1406,7 @@
         <w:pStyle w:val="Heading1"/>
       </w:pPr>
       <w:r>
+        <w:lastRenderedPageBreak/>
         <w:t>8</w:t>
       </w:r>
       <w:r>
@@ -1549,7 +1620,7 @@
             <w:pStyle w:val="Footer"/>
           </w:pPr>
           <w:r>
-            <w:t xml:space="preserve">AR-01 Auto Statement  </w:t>
+            <w:t xml:space="preserve">IT-03 AR-01 Auto Statement  </w:t>
           </w:r>
         </w:p>
       </w:tc>
@@ -4912,11 +4983,11 @@
 <file path=customXml/item1.xml><?xml version="1.0" encoding="utf-8"?>
 <p:properties xmlns:p="http://schemas.microsoft.com/office/2006/metadata/properties" xmlns:xsi="http://www.w3.org/2001/XMLSchema-instance" xmlns:pc="http://schemas.microsoft.com/office/infopath/2007/PartnerControls">
   <documentManagement>
-    <SOPNO xmlns="af3bc001-2b28-4618-ac62-3b497ea0788b">ADM-03</SOPNO>
+    <SOPNO xmlns="af3bc001-2b28-4618-ac62-3b497ea0788b">IT-03</SOPNO>
     <Owner xmlns="af3bc001-2b28-4618-ac62-3b497ea0788b">
       <UserInfo>
-        <DisplayName>Ketan Bhai</DisplayName>
-        <AccountId>138</AccountId>
+        <DisplayName>Elhadj Diallo</DisplayName>
+        <AccountId>13</AccountId>
         <AccountType/>
       </UserInfo>
     </Owner>
@@ -4934,7 +5005,7 @@
 </file>
 
 <file path=customXml/item3.xml><?xml version="1.0" encoding="utf-8"?>
-<ct:contentTypeSchema xmlns:ct="http://schemas.microsoft.com/office/2006/metadata/contentType" xmlns:ma="http://schemas.microsoft.com/office/2006/metadata/properties/metaAttributes" ct:_="" ma:_="" ma:contentTypeName="Document" ma:contentTypeID="0x0101003D04922BEC4D004B980D30C7ECFB55C7" ma:contentTypeVersion="6" ma:contentTypeDescription="Create a new document." ma:contentTypeScope="" ma:versionID="0515e16a89601c7bb0e84c2c592bf58c">
+<ct:contentTypeSchema xmlns:ct="http://schemas.microsoft.com/office/2006/metadata/contentType" xmlns:ma="http://schemas.microsoft.com/office/2006/metadata/properties/metaAttributes" ct:_="" ma:_="" ma:contentTypeName="Document" ma:contentTypeID="0x0101004E90670B0813814196F2FED9C00F95C3" ma:contentTypeVersion="6" ma:contentTypeDescription="Create a new document." ma:contentTypeScope="" ma:versionID="f9a9c84264ec327db174e5c614ecc099">
   <xsd:schema xmlns:xsd="http://www.w3.org/2001/XMLSchema" xmlns:xs="http://www.w3.org/2001/XMLSchema" xmlns:p="http://schemas.microsoft.com/office/2006/metadata/properties" xmlns:ns2="af3bc001-2b28-4618-ac62-3b497ea0788b" targetNamespace="http://schemas.microsoft.com/office/2006/metadata/properties" ma:root="true" ma:fieldsID="17518ce8f3830f25a644eb71ce665efd" ns2:_="">
     <xsd:import namespace="af3bc001-2b28-4618-ac62-3b497ea0788b"/>
     <xsd:element name="properties">
@@ -5161,7 +5232,7 @@
 </file>
 
 <file path=customXml/itemProps1.xml><?xml version="1.0" encoding="utf-8"?>
-<ds:datastoreItem xmlns:ds="http://schemas.openxmlformats.org/officeDocument/2006/customXml" ds:itemID="{C4E55143-19C5-42A1-B1EF-30A078231DE3}">
+<ds:datastoreItem xmlns:ds="http://schemas.openxmlformats.org/officeDocument/2006/customXml" ds:itemID="{71A63329-3222-4772-B0B8-8DD8117861D4}">
   <ds:schemaRefs>
     <ds:schemaRef ds:uri="http://schemas.microsoft.com/office/2006/metadata/properties"/>
     <ds:schemaRef ds:uri="http://schemas.microsoft.com/office/infopath/2007/PartnerControls"/>
@@ -5171,7 +5242,7 @@
 </file>
 
 <file path=customXml/itemProps2.xml><?xml version="1.0" encoding="utf-8"?>
-<ds:datastoreItem xmlns:ds="http://schemas.openxmlformats.org/officeDocument/2006/customXml" ds:itemID="{82DC29D6-3E0F-4C91-AEE7-AEAE2E343C89}">
+<ds:datastoreItem xmlns:ds="http://schemas.openxmlformats.org/officeDocument/2006/customXml" ds:itemID="{91CE82BB-C6E5-44F0-B949-344F359C38E6}">
   <ds:schemaRefs>
     <ds:schemaRef ds:uri="http://schemas.microsoft.com/sharepoint/v3/contenttype/forms"/>
   </ds:schemaRefs>
@@ -5179,7 +5250,7 @@
 </file>
 
 <file path=customXml/itemProps3.xml><?xml version="1.0" encoding="utf-8"?>
-<ds:datastoreItem xmlns:ds="http://schemas.openxmlformats.org/officeDocument/2006/customXml" ds:itemID="{B73C2046-405F-4832-A5E2-C016D134F7E1}">
+<ds:datastoreItem xmlns:ds="http://schemas.openxmlformats.org/officeDocument/2006/customXml" ds:itemID="{2D9BDCAB-3B53-47DA-A46A-66E4CE2889E9}">
   <ds:schemaRefs>
     <ds:schemaRef ds:uri="http://schemas.microsoft.com/office/2006/metadata/contentType"/>
     <ds:schemaRef ds:uri="http://schemas.microsoft.com/office/2006/metadata/properties/metaAttributes"/>
@@ -5197,7 +5268,7 @@
 </file>
 
 <file path=customXml/itemProps4.xml><?xml version="1.0" encoding="utf-8"?>
-<ds:datastoreItem xmlns:ds="http://schemas.openxmlformats.org/officeDocument/2006/customXml" ds:itemID="{9D5EBA01-6507-41D3-A877-E16968871CBC}">
+<ds:datastoreItem xmlns:ds="http://schemas.openxmlformats.org/officeDocument/2006/customXml" ds:itemID="{296E487B-FE50-4B8E-833C-7AC693C3DA19}">
   <ds:schemaRefs>
     <ds:schemaRef ds:uri="http://schemas.openxmlformats.org/officeDocument/2006/bibliography"/>
   </ds:schemaRefs>

</xml_diff>

<commit_message>
Complete with admin and other changes
</commit_message>
<xml_diff>
--- a/SOPManagement/Content/DocFiles/AR-01 Auto Statement  .docx
+++ b/SOPManagement/Content/DocFiles/AR-01 Auto Statement  .docx
@@ -175,7 +175,7 @@
                 <w:sz w:val="24"/>
                 <w:szCs w:val="24"/>
               </w:rPr>
-              <w:t>1</w:t>
+              <w:t>2</w:t>
             </w:r>
           </w:p>
         </w:tc>
@@ -235,7 +235,7 @@
                 <w:sz w:val="24"/>
                 <w:szCs w:val="24"/>
               </w:rPr>
-              <w:t>May 25, 2020</w:t>
+              <w:t>May 31, 2020</w:t>
             </w:r>
           </w:p>
         </w:tc>
@@ -288,7 +288,7 @@
                 <w:sz w:val="24"/>
                 <w:szCs w:val="24"/>
               </w:rPr>
-              <w:t>Elhadj Diallo</w:t>
+              <w:t>Tamalur Shaikh</w:t>
             </w:r>
           </w:p>
         </w:tc>
@@ -469,7 +469,7 @@
           </w:tcPr>
           <w:p>
             <w:r>
-              <w:t>Elhadj Diallo</w:t>
+              <w:t>Tamalur Shaikh</w:t>
             </w:r>
           </w:p>
         </w:tc>
@@ -485,7 +485,7 @@
           </w:tcPr>
           <w:p>
             <w:r>
-              <w:t>Business Intelligence Developer and Analyst</w:t>
+              <w:t>Int .NET Enterprise Web Portal Developer</w:t>
             </w:r>
           </w:p>
         </w:tc>
@@ -502,7 +502,7 @@
           </w:tcPr>
           <w:p>
             <w:r>
-              <w:t>Signed</w:t>
+              <w:t>Not Signed</w:t>
             </w:r>
           </w:p>
         </w:tc>
@@ -519,7 +519,7 @@
           </w:tcPr>
           <w:p>
             <w:r>
-              <w:t>May 25, 2020</w:t>
+              <w:t>January 01, 0001</w:t>
             </w:r>
           </w:p>
         </w:tc>
@@ -540,7 +540,7 @@
           </w:tcPr>
           <w:p>
             <w:r>
-              <w:t>Kazi Islam</w:t>
+              <w:t>Student05</w:t>
             </w:r>
           </w:p>
         </w:tc>
@@ -556,7 +556,7 @@
           </w:tcPr>
           <w:p>
             <w:r>
-              <w:t>Systems and Technical Analyst, TMS</w:t>
+              <w:t>Test User</w:t>
             </w:r>
           </w:p>
         </w:tc>
@@ -573,7 +573,7 @@
           </w:tcPr>
           <w:p>
             <w:r>
-              <w:t>Signed</w:t>
+              <w:t>Not Signed</w:t>
             </w:r>
           </w:p>
         </w:tc>
@@ -590,7 +590,7 @@
           </w:tcPr>
           <w:p>
             <w:r>
-              <w:t>May 25, 2020</w:t>
+              <w:t>January 01, 0001</w:t>
             </w:r>
           </w:p>
         </w:tc>
@@ -762,7 +762,7 @@
           </w:tcPr>
           <w:p>
             <w:r>
-              <w:t>TestDevUser</w:t>
+              <w:t>Elhadj Diallo</w:t>
             </w:r>
           </w:p>
         </w:tc>
@@ -775,7 +775,7 @@
           </w:tcPr>
           <w:p>
             <w:r>
-              <w:t>Test Dev user</w:t>
+              <w:t>Business Intelligence Developer and Analyst</w:t>
             </w:r>
           </w:p>
         </w:tc>
@@ -797,7 +797,7 @@
               <w:rPr>
                 <w:color w:val="2C2C2C" w:themeColor="text1"/>
               </w:rPr>
-              <w:t>Signed</w:t>
+              <w:t>Not Signed</w:t>
             </w:r>
           </w:p>
         </w:tc>
@@ -822,7 +822,7 @@
               <w:rPr>
                 <w:color w:val="2C2C2C" w:themeColor="text1"/>
               </w:rPr>
-              <w:t>May 25, 2020</w:t>
+              <w:t>January 01, 0001</w:t>
             </w:r>
           </w:p>
         </w:tc>
@@ -977,6 +977,7 @@
         <w:pStyle w:val="Heading1"/>
       </w:pPr>
       <w:r>
+        <w:lastRenderedPageBreak/>
         <w:t>1.0</w:t>
       </w:r>
       <w:r>
@@ -1406,7 +1407,6 @@
         <w:pStyle w:val="Heading1"/>
       </w:pPr>
       <w:r>
-        <w:lastRenderedPageBreak/>
         <w:t>8</w:t>
       </w:r>
       <w:r>
@@ -1423,7 +1423,6 @@
       <w:tblPr>
         <w:tblStyle w:val="TableGrid"/>
         <w:tblW w:w="9535" w:type="dxa"/>
-        <w:tblInd w:w="-90" w:type="dxa"/>
         <w:tblBorders>
           <w:left w:val="none" w:sz="0" w:space="0" w:color="auto"/>
           <w:right w:val="none" w:sz="0" w:space="0" w:color="auto"/>
@@ -1503,9 +1502,9 @@
             <w:tcW w:w="1705" w:type="dxa"/>
           </w:tcPr>
           <w:p>
-            <w:pPr>
-              <w:jc w:val="center"/>
-            </w:pPr>
+            <w:r>
+              <w:t>1</w:t>
+            </w:r>
           </w:p>
         </w:tc>
         <w:tc>
@@ -1513,9 +1512,37 @@
             <w:tcW w:w="2970" w:type="dxa"/>
           </w:tcPr>
           <w:p>
-            <w:pPr>
-              <w:jc w:val="center"/>
-            </w:pPr>
+            <w:r>
+              <w:t>May 31, 2020</w:t>
+            </w:r>
+          </w:p>
+        </w:tc>
+        <w:tc>
+          <w:tcPr>
+            <w:tcW w:w="4860" w:type="dxa"/>
+          </w:tcPr>
+          <w:p/>
+        </w:tc>
+      </w:tr>
+      <w:tr>
+        <w:tc>
+          <w:tcPr>
+            <w:tcW w:w="1705" w:type="dxa"/>
+          </w:tcPr>
+          <w:p>
+            <w:r>
+              <w:t>2</w:t>
+            </w:r>
+          </w:p>
+        </w:tc>
+        <w:tc>
+          <w:tcPr>
+            <w:tcW w:w="2970" w:type="dxa"/>
+          </w:tcPr>
+          <w:p>
+            <w:r>
+              <w:t>May 31, 2020</w:t>
+            </w:r>
           </w:p>
         </w:tc>
         <w:tc>
@@ -4986,8 +5013,8 @@
     <SOPNO xmlns="af3bc001-2b28-4618-ac62-3b497ea0788b">IT-03</SOPNO>
     <Owner xmlns="af3bc001-2b28-4618-ac62-3b497ea0788b">
       <UserInfo>
-        <DisplayName>Elhadj Diallo</DisplayName>
-        <AccountId>13</AccountId>
+        <DisplayName>Tamalur Shaikh</DisplayName>
+        <AccountId>10</AccountId>
         <AccountType/>
       </UserInfo>
     </Owner>
@@ -5005,7 +5032,7 @@
 </file>
 
 <file path=customXml/item3.xml><?xml version="1.0" encoding="utf-8"?>
-<ct:contentTypeSchema xmlns:ct="http://schemas.microsoft.com/office/2006/metadata/contentType" xmlns:ma="http://schemas.microsoft.com/office/2006/metadata/properties/metaAttributes" ct:_="" ma:_="" ma:contentTypeName="Document" ma:contentTypeID="0x0101004E90670B0813814196F2FED9C00F95C3" ma:contentTypeVersion="6" ma:contentTypeDescription="Create a new document." ma:contentTypeScope="" ma:versionID="f9a9c84264ec327db174e5c614ecc099">
+<ct:contentTypeSchema xmlns:ct="http://schemas.microsoft.com/office/2006/metadata/contentType" xmlns:ma="http://schemas.microsoft.com/office/2006/metadata/properties/metaAttributes" ct:_="" ma:_="" ma:contentTypeName="Document" ma:contentTypeID="0x0101003D04922BEC4D004B980D30C7ECFB55C7" ma:contentTypeVersion="6" ma:contentTypeDescription="Create a new document." ma:contentTypeScope="" ma:versionID="0515e16a89601c7bb0e84c2c592bf58c">
   <xsd:schema xmlns:xsd="http://www.w3.org/2001/XMLSchema" xmlns:xs="http://www.w3.org/2001/XMLSchema" xmlns:p="http://schemas.microsoft.com/office/2006/metadata/properties" xmlns:ns2="af3bc001-2b28-4618-ac62-3b497ea0788b" targetNamespace="http://schemas.microsoft.com/office/2006/metadata/properties" ma:root="true" ma:fieldsID="17518ce8f3830f25a644eb71ce665efd" ns2:_="">
     <xsd:import namespace="af3bc001-2b28-4618-ac62-3b497ea0788b"/>
     <xsd:element name="properties">
@@ -5232,7 +5259,7 @@
 </file>
 
 <file path=customXml/itemProps1.xml><?xml version="1.0" encoding="utf-8"?>
-<ds:datastoreItem xmlns:ds="http://schemas.openxmlformats.org/officeDocument/2006/customXml" ds:itemID="{71A63329-3222-4772-B0B8-8DD8117861D4}">
+<ds:datastoreItem xmlns:ds="http://schemas.openxmlformats.org/officeDocument/2006/customXml" ds:itemID="{5A0E9185-9515-4891-B816-396D520EF410}">
   <ds:schemaRefs>
     <ds:schemaRef ds:uri="http://schemas.microsoft.com/office/2006/metadata/properties"/>
     <ds:schemaRef ds:uri="http://schemas.microsoft.com/office/infopath/2007/PartnerControls"/>
@@ -5242,7 +5269,7 @@
 </file>
 
 <file path=customXml/itemProps2.xml><?xml version="1.0" encoding="utf-8"?>
-<ds:datastoreItem xmlns:ds="http://schemas.openxmlformats.org/officeDocument/2006/customXml" ds:itemID="{91CE82BB-C6E5-44F0-B949-344F359C38E6}">
+<ds:datastoreItem xmlns:ds="http://schemas.openxmlformats.org/officeDocument/2006/customXml" ds:itemID="{448A0A43-B217-4EDF-B620-39A1DDB965F2}">
   <ds:schemaRefs>
     <ds:schemaRef ds:uri="http://schemas.microsoft.com/sharepoint/v3/contenttype/forms"/>
   </ds:schemaRefs>
@@ -5250,7 +5277,7 @@
 </file>
 
 <file path=customXml/itemProps3.xml><?xml version="1.0" encoding="utf-8"?>
-<ds:datastoreItem xmlns:ds="http://schemas.openxmlformats.org/officeDocument/2006/customXml" ds:itemID="{2D9BDCAB-3B53-47DA-A46A-66E4CE2889E9}">
+<ds:datastoreItem xmlns:ds="http://schemas.openxmlformats.org/officeDocument/2006/customXml" ds:itemID="{4CC60529-370F-4B9F-9DA2-91F426898BFB}">
   <ds:schemaRefs>
     <ds:schemaRef ds:uri="http://schemas.microsoft.com/office/2006/metadata/contentType"/>
     <ds:schemaRef ds:uri="http://schemas.microsoft.com/office/2006/metadata/properties/metaAttributes"/>
@@ -5268,7 +5295,7 @@
 </file>
 
 <file path=customXml/itemProps4.xml><?xml version="1.0" encoding="utf-8"?>
-<ds:datastoreItem xmlns:ds="http://schemas.openxmlformats.org/officeDocument/2006/customXml" ds:itemID="{296E487B-FE50-4B8E-833C-7AC693C3DA19}">
+<ds:datastoreItem xmlns:ds="http://schemas.openxmlformats.org/officeDocument/2006/customXml" ds:itemID="{CB5A9AD8-7B15-459E-932D-46CE561E838A}">
   <ds:schemaRefs>
     <ds:schemaRef ds:uri="http://schemas.openxmlformats.org/officeDocument/2006/bibliography"/>
   </ds:schemaRefs>

</xml_diff>

<commit_message>
Completed solution after giving it to Martin for testing
</commit_message>
<xml_diff>
--- a/SOPManagement/Content/DocFiles/AR-01 Auto Statement  .docx
+++ b/SOPManagement/Content/DocFiles/AR-01 Auto Statement  .docx
@@ -124,7 +124,7 @@
                 <w:sz w:val="24"/>
                 <w:szCs w:val="24"/>
               </w:rPr>
-              <w:t>IT-03</w:t>
+              <w:t>QAG-22</w:t>
             </w:r>
           </w:p>
         </w:tc>
@@ -175,7 +175,7 @@
                 <w:sz w:val="24"/>
                 <w:szCs w:val="24"/>
               </w:rPr>
-              <w:t>2</w:t>
+              <w:t>1</w:t>
             </w:r>
           </w:p>
         </w:tc>
@@ -229,14 +229,6 @@
                 <w:szCs w:val="24"/>
               </w:rPr>
             </w:pPr>
-            <w:r>
-              <w:rPr>
-                <w:color w:val="2C2C2C" w:themeColor="text1"/>
-                <w:sz w:val="24"/>
-                <w:szCs w:val="24"/>
-              </w:rPr>
-              <w:t>May 31, 2020</w:t>
-            </w:r>
           </w:p>
         </w:tc>
       </w:tr>
@@ -288,7 +280,7 @@
                 <w:sz w:val="24"/>
                 <w:szCs w:val="24"/>
               </w:rPr>
-              <w:t>Tamalur Shaikh</w:t>
+              <w:t>Ravinder Saini</w:t>
             </w:r>
           </w:p>
         </w:tc>
@@ -469,7 +461,7 @@
           </w:tcPr>
           <w:p>
             <w:r>
-              <w:t>Tamalur Shaikh</w:t>
+              <w:t>Martin Schmidt</w:t>
             </w:r>
           </w:p>
         </w:tc>
@@ -485,7 +477,7 @@
           </w:tcPr>
           <w:p>
             <w:r>
-              <w:t>Int .NET Enterprise Web Portal Developer</w:t>
+              <w:t>Senior Analyst, Solutions Design</w:t>
             </w:r>
           </w:p>
         </w:tc>
@@ -500,11 +492,7 @@
             </w:tcBorders>
             <w:vAlign w:val="center"/>
           </w:tcPr>
-          <w:p>
-            <w:r>
-              <w:t>Not Signed</w:t>
-            </w:r>
-          </w:p>
+          <w:p/>
         </w:tc>
         <w:tc>
           <w:tcPr>
@@ -517,82 +505,7 @@
             </w:tcBorders>
             <w:vAlign w:val="center"/>
           </w:tcPr>
-          <w:p>
-            <w:r>
-              <w:t>January 01, 0001</w:t>
-            </w:r>
-          </w:p>
-        </w:tc>
-      </w:tr>
-      <w:tr>
-        <w:trPr>
-          <w:trHeight w:val="266"/>
-        </w:trPr>
-        <w:tc>
-          <w:tcPr>
-            <w:tcW w:w="2515" w:type="dxa"/>
-            <w:tcBorders>
-              <w:top w:val="single" w:sz="4" w:space="0" w:color="auto"/>
-              <w:left w:val="nil"/>
-              <w:bottom w:val="single" w:sz="4" w:space="0" w:color="auto"/>
-              <w:right w:val="single" w:sz="4" w:space="0" w:color="auto"/>
-            </w:tcBorders>
-          </w:tcPr>
-          <w:p>
-            <w:r>
-              <w:t>Student05</w:t>
-            </w:r>
-          </w:p>
-        </w:tc>
-        <w:tc>
-          <w:tcPr>
-            <w:tcW w:w="2520" w:type="dxa"/>
-            <w:tcBorders>
-              <w:top w:val="single" w:sz="4" w:space="0" w:color="2C2C2C" w:themeColor="text1"/>
-              <w:left w:val="single" w:sz="4" w:space="0" w:color="auto"/>
-              <w:bottom w:val="single" w:sz="4" w:space="0" w:color="2C2C2C" w:themeColor="text1"/>
-              <w:right w:val="single" w:sz="4" w:space="0" w:color="2C2C2C" w:themeColor="text1"/>
-            </w:tcBorders>
-          </w:tcPr>
-          <w:p>
-            <w:r>
-              <w:t>Test User</w:t>
-            </w:r>
-          </w:p>
-        </w:tc>
-        <w:tc>
-          <w:tcPr>
-            <w:tcW w:w="2610" w:type="dxa"/>
-            <w:tcBorders>
-              <w:top w:val="single" w:sz="4" w:space="0" w:color="2C2C2C" w:themeColor="text1"/>
-              <w:left w:val="single" w:sz="4" w:space="0" w:color="2C2C2C" w:themeColor="text1"/>
-              <w:bottom w:val="single" w:sz="4" w:space="0" w:color="2C2C2C" w:themeColor="text1"/>
-              <w:right w:val="single" w:sz="4" w:space="0" w:color="auto"/>
-            </w:tcBorders>
-            <w:vAlign w:val="center"/>
-          </w:tcPr>
-          <w:p>
-            <w:r>
-              <w:t>Not Signed</w:t>
-            </w:r>
-          </w:p>
-        </w:tc>
-        <w:tc>
-          <w:tcPr>
-            <w:tcW w:w="1895" w:type="dxa"/>
-            <w:tcBorders>
-              <w:top w:val="single" w:sz="4" w:space="0" w:color="auto"/>
-              <w:left w:val="single" w:sz="4" w:space="0" w:color="auto"/>
-              <w:bottom w:val="single" w:sz="4" w:space="0" w:color="auto"/>
-              <w:right w:val="nil"/>
-            </w:tcBorders>
-            <w:vAlign w:val="center"/>
-          </w:tcPr>
-          <w:p>
-            <w:r>
-              <w:t>January 01, 0001</w:t>
-            </w:r>
-          </w:p>
+          <w:p/>
         </w:tc>
       </w:tr>
     </w:tbl>
@@ -762,7 +675,7 @@
           </w:tcPr>
           <w:p>
             <w:r>
-              <w:t>Elhadj Diallo</w:t>
+              <w:t>Ravinder Saini</w:t>
             </w:r>
           </w:p>
         </w:tc>
@@ -775,7 +688,7 @@
           </w:tcPr>
           <w:p>
             <w:r>
-              <w:t>Business Intelligence Developer and Analyst</w:t>
+              <w:t>QRA Manager</w:t>
             </w:r>
           </w:p>
         </w:tc>
@@ -793,12 +706,6 @@
                 <w:color w:val="2C2C2C" w:themeColor="text1"/>
               </w:rPr>
             </w:pPr>
-            <w:r>
-              <w:rPr>
-                <w:color w:val="2C2C2C" w:themeColor="text1"/>
-              </w:rPr>
-              <w:t>Not Signed</w:t>
-            </w:r>
           </w:p>
         </w:tc>
         <w:tc>
@@ -818,12 +725,6 @@
                 <w:color w:val="2C2C2C" w:themeColor="text1"/>
               </w:rPr>
             </w:pPr>
-            <w:r>
-              <w:rPr>
-                <w:color w:val="2C2C2C" w:themeColor="text1"/>
-              </w:rPr>
-              <w:t>January 01, 0001</w:t>
-            </w:r>
           </w:p>
         </w:tc>
       </w:tr>
@@ -1341,7 +1242,7 @@
                     </pic:cNvPicPr>
                   </pic:nvPicPr>
                   <pic:blipFill>
-                    <a:blip r:embed="rId11" cstate="print">
+                    <a:blip r:embed="rId9" cstate="print">
                       <a:extLst>
                         <a:ext uri="{28A0092B-C50C-407E-A947-70E740481C1C}">
                           <a14:useLocalDpi xmlns:a14="http://schemas.microsoft.com/office/drawing/2010/main" val="0"/>
@@ -1407,6 +1308,7 @@
         <w:pStyle w:val="Heading1"/>
       </w:pPr>
       <w:r>
+        <w:lastRenderedPageBreak/>
         <w:t>8</w:t>
       </w:r>
       <w:r>
@@ -1423,6 +1325,7 @@
       <w:tblPr>
         <w:tblStyle w:val="TableGrid"/>
         <w:tblW w:w="9535" w:type="dxa"/>
+        <w:tblInd w:w="-90" w:type="dxa"/>
         <w:tblBorders>
           <w:left w:val="none" w:sz="0" w:space="0" w:color="auto"/>
           <w:right w:val="none" w:sz="0" w:space="0" w:color="auto"/>
@@ -1502,9 +1405,9 @@
             <w:tcW w:w="1705" w:type="dxa"/>
           </w:tcPr>
           <w:p>
-            <w:r>
-              <w:t>1</w:t>
-            </w:r>
+            <w:pPr>
+              <w:jc w:val="center"/>
+            </w:pPr>
           </w:p>
         </w:tc>
         <w:tc>
@@ -1512,37 +1415,9 @@
             <w:tcW w:w="2970" w:type="dxa"/>
           </w:tcPr>
           <w:p>
-            <w:r>
-              <w:t>May 31, 2020</w:t>
-            </w:r>
-          </w:p>
-        </w:tc>
-        <w:tc>
-          <w:tcPr>
-            <w:tcW w:w="4860" w:type="dxa"/>
-          </w:tcPr>
-          <w:p/>
-        </w:tc>
-      </w:tr>
-      <w:tr>
-        <w:tc>
-          <w:tcPr>
-            <w:tcW w:w="1705" w:type="dxa"/>
-          </w:tcPr>
-          <w:p>
-            <w:r>
-              <w:t>2</w:t>
-            </w:r>
-          </w:p>
-        </w:tc>
-        <w:tc>
-          <w:tcPr>
-            <w:tcW w:w="2970" w:type="dxa"/>
-          </w:tcPr>
-          <w:p>
-            <w:r>
-              <w:t>May 31, 2020</w:t>
-            </w:r>
+            <w:pPr>
+              <w:jc w:val="center"/>
+            </w:pPr>
           </w:p>
         </w:tc>
         <w:tc>
@@ -1561,12 +1436,12 @@
     <w:p/>
     <w:p/>
     <w:sectPr>
-      <w:headerReference w:type="even" r:id="rId12"/>
-      <w:headerReference w:type="default" r:id="rId13"/>
-      <w:footerReference w:type="even" r:id="rId14"/>
-      <w:footerReference w:type="default" r:id="rId15"/>
-      <w:headerReference w:type="first" r:id="rId16"/>
-      <w:footerReference w:type="first" r:id="rId17"/>
+      <w:headerReference w:type="even" r:id="rId10"/>
+      <w:headerReference w:type="default" r:id="rId11"/>
+      <w:footerReference w:type="even" r:id="rId12"/>
+      <w:footerReference w:type="default" r:id="rId13"/>
+      <w:headerReference w:type="first" r:id="rId14"/>
+      <w:footerReference w:type="first" r:id="rId15"/>
       <w:pgSz w:w="12240" w:h="15840"/>
       <w:pgMar w:top="1440" w:right="1440" w:bottom="1440" w:left="1440" w:header="720" w:footer="720" w:gutter="0"/>
       <w:cols w:space="720"/>
@@ -1647,7 +1522,7 @@
             <w:pStyle w:val="Footer"/>
           </w:pPr>
           <w:r>
-            <w:t xml:space="preserve">IT-03 AR-01 Auto Statement  </w:t>
+            <w:t xml:space="preserve">QAG-22 AR-01 Auto Statement  </w:t>
           </w:r>
         </w:p>
       </w:tc>
@@ -5008,204 +4883,15 @@
 </file>
 
 <file path=customXml/item1.xml><?xml version="1.0" encoding="utf-8"?>
-<p:properties xmlns:p="http://schemas.microsoft.com/office/2006/metadata/properties" xmlns:xsi="http://www.w3.org/2001/XMLSchema-instance" xmlns:pc="http://schemas.microsoft.com/office/infopath/2007/PartnerControls">
-  <documentManagement>
-    <SOPNO xmlns="af3bc001-2b28-4618-ac62-3b497ea0788b">IT-03</SOPNO>
-    <Owner xmlns="af3bc001-2b28-4618-ac62-3b497ea0788b">
-      <UserInfo>
-        <DisplayName>Tamalur Shaikh</DisplayName>
-        <AccountId>10</AccountId>
-        <AccountType/>
-      </UserInfo>
-    </Owner>
-  </documentManagement>
-</p:properties>
-</file>
-
-<file path=customXml/item2.xml><?xml version="1.0" encoding="utf-8"?>
 <?mso-contentType ?>
 <FormTemplates xmlns="http://schemas.microsoft.com/sharepoint/v3/contenttype/forms">
   <Display>DocumentLibraryForm</Display>
-  <Edit>DocumentLibraryForm</Edit>
+  <Edit>AssetEditForm</Edit>
   <New>DocumentLibraryForm</New>
 </FormTemplates>
 </file>
 
-<file path=customXml/item3.xml><?xml version="1.0" encoding="utf-8"?>
-<ct:contentTypeSchema xmlns:ct="http://schemas.microsoft.com/office/2006/metadata/contentType" xmlns:ma="http://schemas.microsoft.com/office/2006/metadata/properties/metaAttributes" ct:_="" ma:_="" ma:contentTypeName="Document" ma:contentTypeID="0x0101003D04922BEC4D004B980D30C7ECFB55C7" ma:contentTypeVersion="6" ma:contentTypeDescription="Create a new document." ma:contentTypeScope="" ma:versionID="0515e16a89601c7bb0e84c2c592bf58c">
-  <xsd:schema xmlns:xsd="http://www.w3.org/2001/XMLSchema" xmlns:xs="http://www.w3.org/2001/XMLSchema" xmlns:p="http://schemas.microsoft.com/office/2006/metadata/properties" xmlns:ns2="af3bc001-2b28-4618-ac62-3b497ea0788b" targetNamespace="http://schemas.microsoft.com/office/2006/metadata/properties" ma:root="true" ma:fieldsID="17518ce8f3830f25a644eb71ce665efd" ns2:_="">
-    <xsd:import namespace="af3bc001-2b28-4618-ac62-3b497ea0788b"/>
-    <xsd:element name="properties">
-      <xsd:complexType>
-        <xsd:sequence>
-          <xsd:element name="documentManagement">
-            <xsd:complexType>
-              <xsd:all>
-                <xsd:element ref="ns2:MediaServiceMetadata" minOccurs="0"/>
-                <xsd:element ref="ns2:MediaServiceFastMetadata" minOccurs="0"/>
-                <xsd:element ref="ns2:Owner" minOccurs="0"/>
-                <xsd:element ref="ns2:SOPNO" minOccurs="0"/>
-                <xsd:element ref="ns2:MediaServiceAutoKeyPoints" minOccurs="0"/>
-                <xsd:element ref="ns2:MediaServiceKeyPoints" minOccurs="0"/>
-              </xsd:all>
-            </xsd:complexType>
-          </xsd:element>
-        </xsd:sequence>
-      </xsd:complexType>
-    </xsd:element>
-  </xsd:schema>
-  <xsd:schema xmlns:xsd="http://www.w3.org/2001/XMLSchema" xmlns:xs="http://www.w3.org/2001/XMLSchema" xmlns:dms="http://schemas.microsoft.com/office/2006/documentManagement/types" xmlns:pc="http://schemas.microsoft.com/office/infopath/2007/PartnerControls" targetNamespace="af3bc001-2b28-4618-ac62-3b497ea0788b" elementFormDefault="qualified">
-    <xsd:import namespace="http://schemas.microsoft.com/office/2006/documentManagement/types"/>
-    <xsd:import namespace="http://schemas.microsoft.com/office/infopath/2007/PartnerControls"/>
-    <xsd:element name="MediaServiceMetadata" ma:index="8" nillable="true" ma:displayName="MediaServiceMetadata" ma:hidden="true" ma:internalName="MediaServiceMetadata" ma:readOnly="true">
-      <xsd:simpleType>
-        <xsd:restriction base="dms:Note"/>
-      </xsd:simpleType>
-    </xsd:element>
-    <xsd:element name="MediaServiceFastMetadata" ma:index="9" nillable="true" ma:displayName="MediaServiceFastMetadata" ma:hidden="true" ma:internalName="MediaServiceFastMetadata" ma:readOnly="true">
-      <xsd:simpleType>
-        <xsd:restriction base="dms:Note"/>
-      </xsd:simpleType>
-    </xsd:element>
-    <xsd:element name="Owner" ma:index="10" nillable="true" ma:displayName="Owner" ma:list="UserInfo" ma:SharePointGroup="0" ma:internalName="Owner" ma:showField="ImnName">
-      <xsd:complexType>
-        <xsd:complexContent>
-          <xsd:extension base="dms:User">
-            <xsd:sequence>
-              <xsd:element name="UserInfo" minOccurs="0" maxOccurs="unbounded">
-                <xsd:complexType>
-                  <xsd:sequence>
-                    <xsd:element name="DisplayName" type="xsd:string" minOccurs="0"/>
-                    <xsd:element name="AccountId" type="dms:UserId" minOccurs="0" nillable="true"/>
-                    <xsd:element name="AccountType" type="xsd:string" minOccurs="0"/>
-                  </xsd:sequence>
-                </xsd:complexType>
-              </xsd:element>
-            </xsd:sequence>
-          </xsd:extension>
-        </xsd:complexContent>
-      </xsd:complexType>
-    </xsd:element>
-    <xsd:element name="SOPNO" ma:index="11" nillable="true" ma:displayName="SOPNO" ma:internalName="SOPNO">
-      <xsd:simpleType>
-        <xsd:restriction base="dms:Text">
-          <xsd:maxLength value="255"/>
-        </xsd:restriction>
-      </xsd:simpleType>
-    </xsd:element>
-    <xsd:element name="MediaServiceAutoKeyPoints" ma:index="12" nillable="true" ma:displayName="MediaServiceAutoKeyPoints" ma:hidden="true" ma:internalName="MediaServiceAutoKeyPoints" ma:readOnly="true">
-      <xsd:simpleType>
-        <xsd:restriction base="dms:Note"/>
-      </xsd:simpleType>
-    </xsd:element>
-    <xsd:element name="MediaServiceKeyPoints" ma:index="13" nillable="true" ma:displayName="KeyPoints" ma:internalName="MediaServiceKeyPoints" ma:readOnly="true">
-      <xsd:simpleType>
-        <xsd:restriction base="dms:Note">
-          <xsd:maxLength value="255"/>
-        </xsd:restriction>
-      </xsd:simpleType>
-    </xsd:element>
-  </xsd:schema>
-  <xsd:schema xmlns="http://schemas.openxmlformats.org/package/2006/metadata/core-properties" xmlns:xsd="http://www.w3.org/2001/XMLSchema" xmlns:xsi="http://www.w3.org/2001/XMLSchema-instance" xmlns:dc="http://purl.org/dc/elements/1.1/" xmlns:dcterms="http://purl.org/dc/terms/" xmlns:odoc="http://schemas.microsoft.com/internal/obd" targetNamespace="http://schemas.openxmlformats.org/package/2006/metadata/core-properties" elementFormDefault="qualified" attributeFormDefault="unqualified" blockDefault="#all">
-    <xsd:import namespace="http://purl.org/dc/elements/1.1/" schemaLocation="http://dublincore.org/schemas/xmls/qdc/2003/04/02/dc.xsd"/>
-    <xsd:import namespace="http://purl.org/dc/terms/" schemaLocation="http://dublincore.org/schemas/xmls/qdc/2003/04/02/dcterms.xsd"/>
-    <xsd:element name="coreProperties" type="CT_coreProperties"/>
-    <xsd:complexType name="CT_coreProperties">
-      <xsd:all>
-        <xsd:element ref="dc:creator" minOccurs="0" maxOccurs="1"/>
-        <xsd:element ref="dcterms:created" minOccurs="0" maxOccurs="1"/>
-        <xsd:element ref="dc:identifier" minOccurs="0" maxOccurs="1"/>
-        <xsd:element name="contentType" minOccurs="0" maxOccurs="1" type="xsd:string" ma:index="0" ma:displayName="Content Type"/>
-        <xsd:element ref="dc:title" minOccurs="0" maxOccurs="1" ma:index="4" ma:displayName="Title"/>
-        <xsd:element ref="dc:subject" minOccurs="0" maxOccurs="1"/>
-        <xsd:element ref="dc:description" minOccurs="0" maxOccurs="1"/>
-        <xsd:element name="keywords" minOccurs="0" maxOccurs="1" type="xsd:string"/>
-        <xsd:element ref="dc:language" minOccurs="0" maxOccurs="1"/>
-        <xsd:element name="category" minOccurs="0" maxOccurs="1" type="xsd:string"/>
-        <xsd:element name="version" minOccurs="0" maxOccurs="1" type="xsd:string"/>
-        <xsd:element name="revision" minOccurs="0" maxOccurs="1" type="xsd:string">
-          <xsd:annotation>
-            <xsd:documentation>
-                        This value indicates the number of saves or revisions. The application is responsible for updating this value after each revision.
-                    </xsd:documentation>
-          </xsd:annotation>
-        </xsd:element>
-        <xsd:element name="lastModifiedBy" minOccurs="0" maxOccurs="1" type="xsd:string"/>
-        <xsd:element ref="dcterms:modified" minOccurs="0" maxOccurs="1"/>
-        <xsd:element name="contentStatus" minOccurs="0" maxOccurs="1" type="xsd:string"/>
-      </xsd:all>
-    </xsd:complexType>
-  </xsd:schema>
-  <xs:schema xmlns:pc="http://schemas.microsoft.com/office/infopath/2007/PartnerControls" xmlns:xs="http://www.w3.org/2001/XMLSchema" targetNamespace="http://schemas.microsoft.com/office/infopath/2007/PartnerControls" elementFormDefault="qualified" attributeFormDefault="unqualified">
-    <xs:element name="Person">
-      <xs:complexType>
-        <xs:sequence>
-          <xs:element ref="pc:DisplayName" minOccurs="0"/>
-          <xs:element ref="pc:AccountId" minOccurs="0"/>
-          <xs:element ref="pc:AccountType" minOccurs="0"/>
-        </xs:sequence>
-      </xs:complexType>
-    </xs:element>
-    <xs:element name="DisplayName" type="xs:string"/>
-    <xs:element name="AccountId" type="xs:string"/>
-    <xs:element name="AccountType" type="xs:string"/>
-    <xs:element name="BDCAssociatedEntity">
-      <xs:complexType>
-        <xs:sequence>
-          <xs:element ref="pc:BDCEntity" minOccurs="0" maxOccurs="unbounded"/>
-        </xs:sequence>
-        <xs:attribute ref="pc:EntityNamespace"/>
-        <xs:attribute ref="pc:EntityName"/>
-        <xs:attribute ref="pc:SystemInstanceName"/>
-        <xs:attribute ref="pc:AssociationName"/>
-      </xs:complexType>
-    </xs:element>
-    <xs:attribute name="EntityNamespace" type="xs:string"/>
-    <xs:attribute name="EntityName" type="xs:string"/>
-    <xs:attribute name="SystemInstanceName" type="xs:string"/>
-    <xs:attribute name="AssociationName" type="xs:string"/>
-    <xs:element name="BDCEntity">
-      <xs:complexType>
-        <xs:sequence>
-          <xs:element ref="pc:EntityDisplayName" minOccurs="0"/>
-          <xs:element ref="pc:EntityInstanceReference" minOccurs="0"/>
-          <xs:element ref="pc:EntityId1" minOccurs="0"/>
-          <xs:element ref="pc:EntityId2" minOccurs="0"/>
-          <xs:element ref="pc:EntityId3" minOccurs="0"/>
-          <xs:element ref="pc:EntityId4" minOccurs="0"/>
-          <xs:element ref="pc:EntityId5" minOccurs="0"/>
-        </xs:sequence>
-      </xs:complexType>
-    </xs:element>
-    <xs:element name="EntityDisplayName" type="xs:string"/>
-    <xs:element name="EntityInstanceReference" type="xs:string"/>
-    <xs:element name="EntityId1" type="xs:string"/>
-    <xs:element name="EntityId2" type="xs:string"/>
-    <xs:element name="EntityId3" type="xs:string"/>
-    <xs:element name="EntityId4" type="xs:string"/>
-    <xs:element name="EntityId5" type="xs:string"/>
-    <xs:element name="Terms">
-      <xs:complexType>
-        <xs:sequence>
-          <xs:element ref="pc:TermInfo" minOccurs="0" maxOccurs="unbounded"/>
-        </xs:sequence>
-      </xs:complexType>
-    </xs:element>
-    <xs:element name="TermInfo">
-      <xs:complexType>
-        <xs:sequence>
-          <xs:element ref="pc:TermName" minOccurs="0"/>
-          <xs:element ref="pc:TermId" minOccurs="0"/>
-        </xs:sequence>
-      </xs:complexType>
-    </xs:element>
-    <xs:element name="TermName" type="xs:string"/>
-    <xs:element name="TermId" type="xs:string"/>
-  </xs:schema>
-</ct:contentTypeSchema>
-</file>
-
-<file path=customXml/item4.xml><?xml version="1.0" encoding="utf-8"?>
+<file path=customXml/item2.xml><?xml version="1.0" encoding="utf-8"?>
 <b:Sources xmlns:b="http://schemas.openxmlformats.org/officeDocument/2006/bibliography" SelectedStyle="\APA.XSL" StyleName="APA">
   <b:Source>
     <b:Tag>RSt01</b:Tag>
@@ -5259,43 +4945,15 @@
 </file>
 
 <file path=customXml/itemProps1.xml><?xml version="1.0" encoding="utf-8"?>
-<ds:datastoreItem xmlns:ds="http://schemas.openxmlformats.org/officeDocument/2006/customXml" ds:itemID="{5A0E9185-9515-4891-B816-396D520EF410}">
-  <ds:schemaRefs>
-    <ds:schemaRef ds:uri="http://schemas.microsoft.com/office/2006/metadata/properties"/>
-    <ds:schemaRef ds:uri="http://schemas.microsoft.com/office/infopath/2007/PartnerControls"/>
-    <ds:schemaRef ds:uri="af3bc001-2b28-4618-ac62-3b497ea0788b"/>
-  </ds:schemaRefs>
-</ds:datastoreItem>
-</file>
-
-<file path=customXml/itemProps2.xml><?xml version="1.0" encoding="utf-8"?>
-<ds:datastoreItem xmlns:ds="http://schemas.openxmlformats.org/officeDocument/2006/customXml" ds:itemID="{448A0A43-B217-4EDF-B620-39A1DDB965F2}">
+<ds:datastoreItem xmlns:ds="http://schemas.openxmlformats.org/officeDocument/2006/customXml" ds:itemID="{FF740C13-C6A2-43D3-86C5-4CBB969C2CB1}">
   <ds:schemaRefs>
     <ds:schemaRef ds:uri="http://schemas.microsoft.com/sharepoint/v3/contenttype/forms"/>
   </ds:schemaRefs>
 </ds:datastoreItem>
 </file>
 
-<file path=customXml/itemProps3.xml><?xml version="1.0" encoding="utf-8"?>
-<ds:datastoreItem xmlns:ds="http://schemas.openxmlformats.org/officeDocument/2006/customXml" ds:itemID="{4CC60529-370F-4B9F-9DA2-91F426898BFB}">
-  <ds:schemaRefs>
-    <ds:schemaRef ds:uri="http://schemas.microsoft.com/office/2006/metadata/contentType"/>
-    <ds:schemaRef ds:uri="http://schemas.microsoft.com/office/2006/metadata/properties/metaAttributes"/>
-    <ds:schemaRef ds:uri="http://www.w3.org/2001/XMLSchema"/>
-    <ds:schemaRef ds:uri="http://schemas.microsoft.com/office/2006/metadata/properties"/>
-    <ds:schemaRef ds:uri="af3bc001-2b28-4618-ac62-3b497ea0788b"/>
-    <ds:schemaRef ds:uri="http://schemas.microsoft.com/office/2006/documentManagement/types"/>
-    <ds:schemaRef ds:uri="http://schemas.microsoft.com/office/infopath/2007/PartnerControls"/>
-    <ds:schemaRef ds:uri="http://schemas.openxmlformats.org/package/2006/metadata/core-properties"/>
-    <ds:schemaRef ds:uri="http://purl.org/dc/elements/1.1/"/>
-    <ds:schemaRef ds:uri="http://purl.org/dc/terms/"/>
-    <ds:schemaRef ds:uri="http://schemas.microsoft.com/internal/obd"/>
-  </ds:schemaRefs>
-</ds:datastoreItem>
-</file>
-
-<file path=customXml/itemProps4.xml><?xml version="1.0" encoding="utf-8"?>
-<ds:datastoreItem xmlns:ds="http://schemas.openxmlformats.org/officeDocument/2006/customXml" ds:itemID="{CB5A9AD8-7B15-459E-932D-46CE561E838A}">
+<file path=customXml/itemProps2.xml><?xml version="1.0" encoding="utf-8"?>
+<ds:datastoreItem xmlns:ds="http://schemas.openxmlformats.org/officeDocument/2006/customXml" ds:itemID="{DB2D3109-3AB8-4050-ADEA-3935FB100144}">
   <ds:schemaRefs>
     <ds:schemaRef ds:uri="http://schemas.openxmlformats.org/officeDocument/2006/bibliography"/>
   </ds:schemaRefs>

</xml_diff>

<commit_message>
all canges completed except access archive
</commit_message>
<xml_diff>
--- a/SOPManagement/Content/DocFiles/AR-01 Auto Statement  .docx
+++ b/SOPManagement/Content/DocFiles/AR-01 Auto Statement  .docx
@@ -124,7 +124,7 @@
                 <w:sz w:val="24"/>
                 <w:szCs w:val="24"/>
               </w:rPr>
-              <w:t>QAG-22</w:t>
+              <w:t>IT-04</w:t>
             </w:r>
           </w:p>
         </w:tc>
@@ -280,7 +280,7 @@
                 <w:sz w:val="24"/>
                 <w:szCs w:val="24"/>
               </w:rPr>
-              <w:t>Ravinder Saini</w:t>
+              <w:t>Tamalur Shaikh</w:t>
             </w:r>
           </w:p>
         </w:tc>
@@ -461,7 +461,7 @@
           </w:tcPr>
           <w:p>
             <w:r>
-              <w:t>Martin Schmidt</w:t>
+              <w:t>Tamalur Shaikh</w:t>
             </w:r>
           </w:p>
         </w:tc>
@@ -477,7 +477,7 @@
           </w:tcPr>
           <w:p>
             <w:r>
-              <w:t>Senior Analyst, Solutions Design</w:t>
+              <w:t>Int .NET Enterprise Web Portal Developer</w:t>
             </w:r>
           </w:p>
         </w:tc>
@@ -675,7 +675,7 @@
           </w:tcPr>
           <w:p>
             <w:r>
-              <w:t>Ravinder Saini</w:t>
+              <w:t>Tamalur Shaikh</w:t>
             </w:r>
           </w:p>
         </w:tc>
@@ -688,7 +688,7 @@
           </w:tcPr>
           <w:p>
             <w:r>
-              <w:t>QRA Manager</w:t>
+              <w:t>Int .NET Enterprise Web Portal Developer</w:t>
             </w:r>
           </w:p>
         </w:tc>
@@ -1522,7 +1522,7 @@
             <w:pStyle w:val="Footer"/>
           </w:pPr>
           <w:r>
-            <w:t xml:space="preserve">QAG-22 AR-01 Auto Statement  </w:t>
+            <w:t xml:space="preserve">IT-04 AR-01 Auto Statement  </w:t>
           </w:r>
         </w:p>
       </w:tc>
@@ -4953,7 +4953,7 @@
 </file>
 
 <file path=customXml/itemProps2.xml><?xml version="1.0" encoding="utf-8"?>
-<ds:datastoreItem xmlns:ds="http://schemas.openxmlformats.org/officeDocument/2006/customXml" ds:itemID="{DB2D3109-3AB8-4050-ADEA-3935FB100144}">
+<ds:datastoreItem xmlns:ds="http://schemas.openxmlformats.org/officeDocument/2006/customXml" ds:itemID="{7DBE4135-E4B2-4BDA-9EE4-BCF745A9C17B}">
   <ds:schemaRefs>
     <ds:schemaRef ds:uri="http://schemas.openxmlformats.org/officeDocument/2006/bibliography"/>
   </ds:schemaRefs>

</xml_diff>

<commit_message>
Complete solution as of June 12, 2020
</commit_message>
<xml_diff>
--- a/SOPManagement/Content/DocFiles/AR-01 Auto Statement  .docx
+++ b/SOPManagement/Content/DocFiles/AR-01 Auto Statement  .docx
@@ -124,7 +124,7 @@
                 <w:sz w:val="24"/>
                 <w:szCs w:val="24"/>
               </w:rPr>
-              <w:t>IT-04</w:t>
+              <w:t>IT-06</w:t>
             </w:r>
           </w:p>
         </w:tc>
@@ -175,7 +175,7 @@
                 <w:sz w:val="24"/>
                 <w:szCs w:val="24"/>
               </w:rPr>
-              <w:t>1</w:t>
+              <w:t>3</w:t>
             </w:r>
           </w:p>
         </w:tc>
@@ -229,6 +229,14 @@
                 <w:szCs w:val="24"/>
               </w:rPr>
             </w:pPr>
+            <w:r>
+              <w:rPr>
+                <w:color w:val="2C2C2C" w:themeColor="text1"/>
+                <w:sz w:val="24"/>
+                <w:szCs w:val="24"/>
+              </w:rPr>
+              <w:t>June 11, 2020</w:t>
+            </w:r>
           </w:p>
         </w:tc>
       </w:tr>
@@ -492,7 +500,11 @@
             </w:tcBorders>
             <w:vAlign w:val="center"/>
           </w:tcPr>
-          <w:p/>
+          <w:p>
+            <w:r>
+              <w:t>Not Signed</w:t>
+            </w:r>
+          </w:p>
         </w:tc>
         <w:tc>
           <w:tcPr>
@@ -505,7 +517,11 @@
             </w:tcBorders>
             <w:vAlign w:val="center"/>
           </w:tcPr>
-          <w:p/>
+          <w:p>
+            <w:r>
+              <w:t>January 01, 0001</w:t>
+            </w:r>
+          </w:p>
         </w:tc>
       </w:tr>
     </w:tbl>
@@ -706,6 +722,12 @@
                 <w:color w:val="2C2C2C" w:themeColor="text1"/>
               </w:rPr>
             </w:pPr>
+            <w:r>
+              <w:rPr>
+                <w:color w:val="2C2C2C" w:themeColor="text1"/>
+              </w:rPr>
+              <w:t>Not Signed</w:t>
+            </w:r>
           </w:p>
         </w:tc>
         <w:tc>
@@ -725,6 +747,12 @@
                 <w:color w:val="2C2C2C" w:themeColor="text1"/>
               </w:rPr>
             </w:pPr>
+            <w:r>
+              <w:rPr>
+                <w:color w:val="2C2C2C" w:themeColor="text1"/>
+              </w:rPr>
+              <w:t>January 01, 0001</w:t>
+            </w:r>
           </w:p>
         </w:tc>
       </w:tr>
@@ -889,9 +917,38 @@
       </w:r>
     </w:p>
     <w:p>
+      <w:pPr>
+        <w:rPr>
+          <w:ins w:id="2" w:author="Tamalur Shaikh" w:date="2020-06-11T03:41:00Z"/>
+        </w:rPr>
+      </w:pPr>
       <w:r>
         <w:t>To set up automated statements to the customers.</w:t>
       </w:r>
+      <w:ins w:id="3" w:author="Student05" w:date="2020-06-11T03:40:00Z">
+        <w:r>
+          <w:t>dffdsdasdasdas</w:t>
+        </w:r>
+      </w:ins>
+    </w:p>
+    <w:p>
+      <w:pPr>
+        <w:rPr>
+          <w:ins w:id="4" w:author="Tamalur Shaikh" w:date="2020-06-11T03:41:00Z"/>
+        </w:rPr>
+      </w:pPr>
+      <w:ins w:id="5" w:author="Tamalur Shaikh" w:date="2020-06-11T03:41:00Z">
+        <w:r>
+          <w:t>sadsadsadasdsadsa</w:t>
+        </w:r>
+      </w:ins>
+    </w:p>
+    <w:p>
+      <w:ins w:id="6" w:author="Tamalur Shaikh" w:date="2020-06-11T03:41:00Z">
+        <w:r>
+          <w:t>Sdasdsa,dsa,das,md</w:t>
+        </w:r>
+      </w:ins>
     </w:p>
     <w:p>
       <w:pPr>
@@ -1224,11 +1281,12 @@
         <w:rPr>
           <w:noProof/>
         </w:rPr>
+        <w:lastRenderedPageBreak/>
         <w:drawing>
-          <wp:inline distT="0" distB="0" distL="0" distR="0" wp14:anchorId="38A8FFF1" wp14:editId="466F996A">
+          <wp:inline distT="0" distB="0" distL="0" distR="0" wp14:anchorId="38A8FFF1" wp14:editId="23631EA2">
             <wp:extent cx="3028950" cy="1394916"/>
             <wp:effectExtent l="0" t="0" r="0" b="0"/>
-            <wp:docPr id="1" name="Picture 1"/>
+            <wp:docPr id="895238389" name="Picture 1"/>
             <wp:cNvGraphicFramePr>
               <a:graphicFrameLocks xmlns:a="http://schemas.openxmlformats.org/drawingml/2006/main" noChangeAspect="1"/>
             </wp:cNvGraphicFramePr>
@@ -1236,33 +1294,29 @@
               <a:graphicData uri="http://schemas.openxmlformats.org/drawingml/2006/picture">
                 <pic:pic xmlns:pic="http://schemas.openxmlformats.org/drawingml/2006/picture">
                   <pic:nvPicPr>
-                    <pic:cNvPr id="0" name="Picture 2"/>
-                    <pic:cNvPicPr>
-                      <a:picLocks noChangeAspect="1" noChangeArrowheads="1"/>
-                    </pic:cNvPicPr>
+                    <pic:cNvPr id="0" name="Picture 1"/>
+                    <pic:cNvPicPr/>
                   </pic:nvPicPr>
                   <pic:blipFill>
-                    <a:blip r:embed="rId9" cstate="print">
+                    <a:blip r:embed="rId11" cstate="print">
                       <a:extLst>
                         <a:ext uri="{28A0092B-C50C-407E-A947-70E740481C1C}">
                           <a14:useLocalDpi xmlns:a14="http://schemas.microsoft.com/office/drawing/2010/main" val="0"/>
                         </a:ext>
                       </a:extLst>
                     </a:blip>
-                    <a:srcRect/>
                     <a:stretch>
                       <a:fillRect/>
                     </a:stretch>
                   </pic:blipFill>
-                  <pic:spPr bwMode="auto">
+                  <pic:spPr>
                     <a:xfrm>
                       <a:off x="0" y="0"/>
-                      <a:ext cx="3041051" cy="1400489"/>
+                      <a:ext cx="3028950" cy="1394916"/>
                     </a:xfrm>
                     <a:prstGeom prst="rect">
                       <a:avLst/>
                     </a:prstGeom>
-                    <a:noFill/>
                   </pic:spPr>
                 </pic:pic>
               </a:graphicData>
@@ -1308,7 +1362,6 @@
         <w:pStyle w:val="Heading1"/>
       </w:pPr>
       <w:r>
-        <w:lastRenderedPageBreak/>
         <w:t>8</w:t>
       </w:r>
       <w:r>
@@ -1325,7 +1378,6 @@
       <w:tblPr>
         <w:tblStyle w:val="TableGrid"/>
         <w:tblW w:w="9535" w:type="dxa"/>
-        <w:tblInd w:w="-90" w:type="dxa"/>
         <w:tblBorders>
           <w:left w:val="none" w:sz="0" w:space="0" w:color="auto"/>
           <w:right w:val="none" w:sz="0" w:space="0" w:color="auto"/>
@@ -1405,9 +1457,9 @@
             <w:tcW w:w="1705" w:type="dxa"/>
           </w:tcPr>
           <w:p>
-            <w:pPr>
-              <w:jc w:val="center"/>
-            </w:pPr>
+            <w:r>
+              <w:t>1</w:t>
+            </w:r>
           </w:p>
         </w:tc>
         <w:tc>
@@ -1415,9 +1467,43 @@
             <w:tcW w:w="2970" w:type="dxa"/>
           </w:tcPr>
           <w:p>
-            <w:pPr>
-              <w:jc w:val="center"/>
-            </w:pPr>
+            <w:r>
+              <w:t>June 10, 2020</w:t>
+            </w:r>
+          </w:p>
+        </w:tc>
+        <w:tc>
+          <w:tcPr>
+            <w:tcW w:w="4860" w:type="dxa"/>
+          </w:tcPr>
+          <w:p>
+            <w:ins w:id="7" w:author="Tamalur Shaikh" w:date="2020-06-11T03:41:00Z">
+              <w:r>
+                <w:t>Nice tp this version is sdsds</w:t>
+              </w:r>
+            </w:ins>
+          </w:p>
+        </w:tc>
+      </w:tr>
+      <w:tr>
+        <w:tc>
+          <w:tcPr>
+            <w:tcW w:w="1705" w:type="dxa"/>
+          </w:tcPr>
+          <w:p>
+            <w:r>
+              <w:t>2</w:t>
+            </w:r>
+          </w:p>
+        </w:tc>
+        <w:tc>
+          <w:tcPr>
+            <w:tcW w:w="2970" w:type="dxa"/>
+          </w:tcPr>
+          <w:p>
+            <w:r>
+              <w:t>June 10, 2020</w:t>
+            </w:r>
           </w:p>
         </w:tc>
         <w:tc>
@@ -1436,12 +1522,12 @@
     <w:p/>
     <w:p/>
     <w:sectPr>
-      <w:headerReference w:type="even" r:id="rId10"/>
-      <w:headerReference w:type="default" r:id="rId11"/>
-      <w:footerReference w:type="even" r:id="rId12"/>
-      <w:footerReference w:type="default" r:id="rId13"/>
-      <w:headerReference w:type="first" r:id="rId14"/>
-      <w:footerReference w:type="first" r:id="rId15"/>
+      <w:headerReference w:type="even" r:id="rId12"/>
+      <w:headerReference w:type="default" r:id="rId13"/>
+      <w:footerReference w:type="even" r:id="rId14"/>
+      <w:footerReference w:type="default" r:id="rId15"/>
+      <w:headerReference w:type="first" r:id="rId16"/>
+      <w:footerReference w:type="first" r:id="rId17"/>
       <w:pgSz w:w="12240" w:h="15840"/>
       <w:pgMar w:top="1440" w:right="1440" w:bottom="1440" w:left="1440" w:header="720" w:footer="720" w:gutter="0"/>
       <w:cols w:space="720"/>
@@ -1522,7 +1608,7 @@
             <w:pStyle w:val="Footer"/>
           </w:pPr>
           <w:r>
-            <w:t xml:space="preserve">IT-04 AR-01 Auto Statement  </w:t>
+            <w:t xml:space="preserve">IT-06 AR-01 Auto Statement  </w:t>
           </w:r>
         </w:p>
       </w:tc>
@@ -3494,6 +3580,14 @@
     <w:abstractNumId w:val="13"/>
   </w:num>
 </w:numbering>
+</file>
+
+<file path=word/people.xml><?xml version="1.0" encoding="utf-8"?>
+<w15:people xmlns:wpc="http://schemas.microsoft.com/office/word/2010/wordprocessingCanvas" xmlns:cx="http://schemas.microsoft.com/office/drawing/2014/chartex" xmlns:cx1="http://schemas.microsoft.com/office/drawing/2015/9/8/chartex" xmlns:cx2="http://schemas.microsoft.com/office/drawing/2015/10/21/chartex" xmlns:cx3="http://schemas.microsoft.com/office/drawing/2016/5/9/chartex" xmlns:cx4="http://schemas.microsoft.com/office/drawing/2016/5/10/chartex" xmlns:cx5="http://schemas.microsoft.com/office/drawing/2016/5/11/chartex" xmlns:cx6="http://schemas.microsoft.com/office/drawing/2016/5/12/chartex" xmlns:cx7="http://schemas.microsoft.com/office/drawing/2016/5/13/chartex" xmlns:cx8="http://schemas.microsoft.com/office/drawing/2016/5/14/chartex" xmlns:mc="http://schemas.openxmlformats.org/markup-compatibility/2006" xmlns:aink="http://schemas.microsoft.com/office/drawing/2016/ink" xmlns:am3d="http://schemas.microsoft.com/office/drawing/2017/model3d" xmlns:o="urn:schemas-microsoft-com:office:office" xmlns:r="http://schemas.openxmlformats.org/officeDocument/2006/relationships" xmlns:m="http://schemas.openxmlformats.org/officeDocument/2006/math" xmlns:v="urn:schemas-microsoft-com:vml" xmlns:wp14="http://schemas.microsoft.com/office/word/2010/wordprocessingDrawing" xmlns:wp="http://schemas.openxmlformats.org/drawingml/2006/wordprocessingDrawing" xmlns:w10="urn:schemas-microsoft-com:office:word" xmlns:w="http://schemas.openxmlformats.org/wordprocessingml/2006/main" xmlns:w14="http://schemas.microsoft.com/office/word/2010/wordml" xmlns:w15="http://schemas.microsoft.com/office/word/2012/wordml" xmlns:w16cid="http://schemas.microsoft.com/office/word/2016/wordml/cid" xmlns:w16se="http://schemas.microsoft.com/office/word/2015/wordml/symex" xmlns:wpg="http://schemas.microsoft.com/office/word/2010/wordprocessingGroup" xmlns:wpi="http://schemas.microsoft.com/office/word/2010/wordprocessingInk" xmlns:wne="http://schemas.microsoft.com/office/word/2006/wordml" xmlns:wps="http://schemas.microsoft.com/office/word/2010/wordprocessingShape" mc:Ignorable="w14 w15 w16se w16cid wp14">
+  <w15:person w15:author="Tamalur Shaikh">
+    <w15:presenceInfo w15:providerId="AD" w15:userId="S-1-5-21-1813067905-1060717424-720635935-14528"/>
+  </w15:person>
+</w15:people>
 </file>
 
 <file path=word/styles.xml><?xml version="1.0" encoding="utf-8"?>
@@ -4886,12 +4980,234 @@
 <?mso-contentType ?>
 <FormTemplates xmlns="http://schemas.microsoft.com/sharepoint/v3/contenttype/forms">
   <Display>DocumentLibraryForm</Display>
-  <Edit>AssetEditForm</Edit>
+  <Edit>DocumentLibraryForm</Edit>
   <New>DocumentLibraryForm</New>
 </FormTemplates>
 </file>
 
 <file path=customXml/item2.xml><?xml version="1.0" encoding="utf-8"?>
+<ct:contentTypeSchema xmlns:ct="http://schemas.microsoft.com/office/2006/metadata/contentType" xmlns:ma="http://schemas.microsoft.com/office/2006/metadata/properties/metaAttributes" ct:_="" ma:_="" ma:contentTypeName="Document" ma:contentTypeID="0x0101003D04922BEC4D004B980D30C7ECFB55C7" ma:contentTypeVersion="8" ma:contentTypeDescription="Create a new document." ma:contentTypeScope="" ma:versionID="c1a5dc630194bd126bfaf9547630e40c">
+  <xsd:schema xmlns:xsd="http://www.w3.org/2001/XMLSchema" xmlns:xs="http://www.w3.org/2001/XMLSchema" xmlns:p="http://schemas.microsoft.com/office/2006/metadata/properties" xmlns:ns2="af3bc001-2b28-4618-ac62-3b497ea0788b" xmlns:ns3="2121fbf3-7d07-4fd4-b567-59f5ac56a835" targetNamespace="http://schemas.microsoft.com/office/2006/metadata/properties" ma:root="true" ma:fieldsID="43a52fdbb30b3c762001854a76ea8948" ns2:_="" ns3:_="">
+    <xsd:import namespace="af3bc001-2b28-4618-ac62-3b497ea0788b"/>
+    <xsd:import namespace="2121fbf3-7d07-4fd4-b567-59f5ac56a835"/>
+    <xsd:element name="properties">
+      <xsd:complexType>
+        <xsd:sequence>
+          <xsd:element name="documentManagement">
+            <xsd:complexType>
+              <xsd:all>
+                <xsd:element ref="ns2:MediaServiceMetadata" minOccurs="0"/>
+                <xsd:element ref="ns2:MediaServiceFastMetadata" minOccurs="0"/>
+                <xsd:element ref="ns2:Owner" minOccurs="0"/>
+                <xsd:element ref="ns2:SOPNO" minOccurs="0"/>
+                <xsd:element ref="ns2:MediaServiceAutoKeyPoints" minOccurs="0"/>
+                <xsd:element ref="ns2:MediaServiceKeyPoints" minOccurs="0"/>
+                <xsd:element ref="ns3:SharedWithUsers" minOccurs="0"/>
+                <xsd:element ref="ns3:SharedWithDetails" minOccurs="0"/>
+              </xsd:all>
+            </xsd:complexType>
+          </xsd:element>
+        </xsd:sequence>
+      </xsd:complexType>
+    </xsd:element>
+  </xsd:schema>
+  <xsd:schema xmlns:xsd="http://www.w3.org/2001/XMLSchema" xmlns:xs="http://www.w3.org/2001/XMLSchema" xmlns:dms="http://schemas.microsoft.com/office/2006/documentManagement/types" xmlns:pc="http://schemas.microsoft.com/office/infopath/2007/PartnerControls" targetNamespace="af3bc001-2b28-4618-ac62-3b497ea0788b" elementFormDefault="qualified">
+    <xsd:import namespace="http://schemas.microsoft.com/office/2006/documentManagement/types"/>
+    <xsd:import namespace="http://schemas.microsoft.com/office/infopath/2007/PartnerControls"/>
+    <xsd:element name="MediaServiceMetadata" ma:index="8" nillable="true" ma:displayName="MediaServiceMetadata" ma:hidden="true" ma:internalName="MediaServiceMetadata" ma:readOnly="true">
+      <xsd:simpleType>
+        <xsd:restriction base="dms:Note"/>
+      </xsd:simpleType>
+    </xsd:element>
+    <xsd:element name="MediaServiceFastMetadata" ma:index="9" nillable="true" ma:displayName="MediaServiceFastMetadata" ma:hidden="true" ma:internalName="MediaServiceFastMetadata" ma:readOnly="true">
+      <xsd:simpleType>
+        <xsd:restriction base="dms:Note"/>
+      </xsd:simpleType>
+    </xsd:element>
+    <xsd:element name="Owner" ma:index="10" nillable="true" ma:displayName="Owner" ma:list="UserInfo" ma:SharePointGroup="0" ma:internalName="Owner" ma:showField="ImnName">
+      <xsd:complexType>
+        <xsd:complexContent>
+          <xsd:extension base="dms:User">
+            <xsd:sequence>
+              <xsd:element name="UserInfo" minOccurs="0" maxOccurs="unbounded">
+                <xsd:complexType>
+                  <xsd:sequence>
+                    <xsd:element name="DisplayName" type="xsd:string" minOccurs="0"/>
+                    <xsd:element name="AccountId" type="dms:UserId" minOccurs="0" nillable="true"/>
+                    <xsd:element name="AccountType" type="xsd:string" minOccurs="0"/>
+                  </xsd:sequence>
+                </xsd:complexType>
+              </xsd:element>
+            </xsd:sequence>
+          </xsd:extension>
+        </xsd:complexContent>
+      </xsd:complexType>
+    </xsd:element>
+    <xsd:element name="SOPNO" ma:index="11" nillable="true" ma:displayName="SOPNO" ma:internalName="SOPNO">
+      <xsd:simpleType>
+        <xsd:restriction base="dms:Text">
+          <xsd:maxLength value="255"/>
+        </xsd:restriction>
+      </xsd:simpleType>
+    </xsd:element>
+    <xsd:element name="MediaServiceAutoKeyPoints" ma:index="12" nillable="true" ma:displayName="MediaServiceAutoKeyPoints" ma:hidden="true" ma:internalName="MediaServiceAutoKeyPoints" ma:readOnly="true">
+      <xsd:simpleType>
+        <xsd:restriction base="dms:Note"/>
+      </xsd:simpleType>
+    </xsd:element>
+    <xsd:element name="MediaServiceKeyPoints" ma:index="13" nillable="true" ma:displayName="KeyPoints" ma:internalName="MediaServiceKeyPoints" ma:readOnly="true">
+      <xsd:simpleType>
+        <xsd:restriction base="dms:Note">
+          <xsd:maxLength value="255"/>
+        </xsd:restriction>
+      </xsd:simpleType>
+    </xsd:element>
+  </xsd:schema>
+  <xsd:schema xmlns:xsd="http://www.w3.org/2001/XMLSchema" xmlns:xs="http://www.w3.org/2001/XMLSchema" xmlns:dms="http://schemas.microsoft.com/office/2006/documentManagement/types" xmlns:pc="http://schemas.microsoft.com/office/infopath/2007/PartnerControls" targetNamespace="2121fbf3-7d07-4fd4-b567-59f5ac56a835" elementFormDefault="qualified">
+    <xsd:import namespace="http://schemas.microsoft.com/office/2006/documentManagement/types"/>
+    <xsd:import namespace="http://schemas.microsoft.com/office/infopath/2007/PartnerControls"/>
+    <xsd:element name="SharedWithUsers" ma:index="14" nillable="true" ma:displayName="Shared With" ma:internalName="SharedWithUsers" ma:readOnly="true">
+      <xsd:complexType>
+        <xsd:complexContent>
+          <xsd:extension base="dms:UserMulti">
+            <xsd:sequence>
+              <xsd:element name="UserInfo" minOccurs="0" maxOccurs="unbounded">
+                <xsd:complexType>
+                  <xsd:sequence>
+                    <xsd:element name="DisplayName" type="xsd:string" minOccurs="0"/>
+                    <xsd:element name="AccountId" type="dms:UserId" minOccurs="0" nillable="true"/>
+                    <xsd:element name="AccountType" type="xsd:string" minOccurs="0"/>
+                  </xsd:sequence>
+                </xsd:complexType>
+              </xsd:element>
+            </xsd:sequence>
+          </xsd:extension>
+        </xsd:complexContent>
+      </xsd:complexType>
+    </xsd:element>
+    <xsd:element name="SharedWithDetails" ma:index="15" nillable="true" ma:displayName="Shared With Details" ma:internalName="SharedWithDetails" ma:readOnly="true">
+      <xsd:simpleType>
+        <xsd:restriction base="dms:Note">
+          <xsd:maxLength value="255"/>
+        </xsd:restriction>
+      </xsd:simpleType>
+    </xsd:element>
+  </xsd:schema>
+  <xsd:schema xmlns="http://schemas.openxmlformats.org/package/2006/metadata/core-properties" xmlns:xsd="http://www.w3.org/2001/XMLSchema" xmlns:xsi="http://www.w3.org/2001/XMLSchema-instance" xmlns:dc="http://purl.org/dc/elements/1.1/" xmlns:dcterms="http://purl.org/dc/terms/" xmlns:odoc="http://schemas.microsoft.com/internal/obd" targetNamespace="http://schemas.openxmlformats.org/package/2006/metadata/core-properties" elementFormDefault="qualified" attributeFormDefault="unqualified" blockDefault="#all">
+    <xsd:import namespace="http://purl.org/dc/elements/1.1/" schemaLocation="http://dublincore.org/schemas/xmls/qdc/2003/04/02/dc.xsd"/>
+    <xsd:import namespace="http://purl.org/dc/terms/" schemaLocation="http://dublincore.org/schemas/xmls/qdc/2003/04/02/dcterms.xsd"/>
+    <xsd:element name="coreProperties" type="CT_coreProperties"/>
+    <xsd:complexType name="CT_coreProperties">
+      <xsd:all>
+        <xsd:element ref="dc:creator" minOccurs="0" maxOccurs="1"/>
+        <xsd:element ref="dcterms:created" minOccurs="0" maxOccurs="1"/>
+        <xsd:element ref="dc:identifier" minOccurs="0" maxOccurs="1"/>
+        <xsd:element name="contentType" minOccurs="0" maxOccurs="1" type="xsd:string" ma:index="0" ma:displayName="Content Type"/>
+        <xsd:element ref="dc:title" minOccurs="0" maxOccurs="1" ma:index="4" ma:displayName="Title"/>
+        <xsd:element ref="dc:subject" minOccurs="0" maxOccurs="1"/>
+        <xsd:element ref="dc:description" minOccurs="0" maxOccurs="1"/>
+        <xsd:element name="keywords" minOccurs="0" maxOccurs="1" type="xsd:string"/>
+        <xsd:element ref="dc:language" minOccurs="0" maxOccurs="1"/>
+        <xsd:element name="category" minOccurs="0" maxOccurs="1" type="xsd:string"/>
+        <xsd:element name="version" minOccurs="0" maxOccurs="1" type="xsd:string"/>
+        <xsd:element name="revision" minOccurs="0" maxOccurs="1" type="xsd:string">
+          <xsd:annotation>
+            <xsd:documentation>
+                        This value indicates the number of saves or revisions. The application is responsible for updating this value after each revision.
+                    </xsd:documentation>
+          </xsd:annotation>
+        </xsd:element>
+        <xsd:element name="lastModifiedBy" minOccurs="0" maxOccurs="1" type="xsd:string"/>
+        <xsd:element ref="dcterms:modified" minOccurs="0" maxOccurs="1"/>
+        <xsd:element name="contentStatus" minOccurs="0" maxOccurs="1" type="xsd:string"/>
+      </xsd:all>
+    </xsd:complexType>
+  </xsd:schema>
+  <xs:schema xmlns:pc="http://schemas.microsoft.com/office/infopath/2007/PartnerControls" xmlns:xs="http://www.w3.org/2001/XMLSchema" targetNamespace="http://schemas.microsoft.com/office/infopath/2007/PartnerControls" elementFormDefault="qualified" attributeFormDefault="unqualified">
+    <xs:element name="Person">
+      <xs:complexType>
+        <xs:sequence>
+          <xs:element ref="pc:DisplayName" minOccurs="0"/>
+          <xs:element ref="pc:AccountId" minOccurs="0"/>
+          <xs:element ref="pc:AccountType" minOccurs="0"/>
+        </xs:sequence>
+      </xs:complexType>
+    </xs:element>
+    <xs:element name="DisplayName" type="xs:string"/>
+    <xs:element name="AccountId" type="xs:string"/>
+    <xs:element name="AccountType" type="xs:string"/>
+    <xs:element name="BDCAssociatedEntity">
+      <xs:complexType>
+        <xs:sequence>
+          <xs:element ref="pc:BDCEntity" minOccurs="0" maxOccurs="unbounded"/>
+        </xs:sequence>
+        <xs:attribute ref="pc:EntityNamespace"/>
+        <xs:attribute ref="pc:EntityName"/>
+        <xs:attribute ref="pc:SystemInstanceName"/>
+        <xs:attribute ref="pc:AssociationName"/>
+      </xs:complexType>
+    </xs:element>
+    <xs:attribute name="EntityNamespace" type="xs:string"/>
+    <xs:attribute name="EntityName" type="xs:string"/>
+    <xs:attribute name="SystemInstanceName" type="xs:string"/>
+    <xs:attribute name="AssociationName" type="xs:string"/>
+    <xs:element name="BDCEntity">
+      <xs:complexType>
+        <xs:sequence>
+          <xs:element ref="pc:EntityDisplayName" minOccurs="0"/>
+          <xs:element ref="pc:EntityInstanceReference" minOccurs="0"/>
+          <xs:element ref="pc:EntityId1" minOccurs="0"/>
+          <xs:element ref="pc:EntityId2" minOccurs="0"/>
+          <xs:element ref="pc:EntityId3" minOccurs="0"/>
+          <xs:element ref="pc:EntityId4" minOccurs="0"/>
+          <xs:element ref="pc:EntityId5" minOccurs="0"/>
+        </xs:sequence>
+      </xs:complexType>
+    </xs:element>
+    <xs:element name="EntityDisplayName" type="xs:string"/>
+    <xs:element name="EntityInstanceReference" type="xs:string"/>
+    <xs:element name="EntityId1" type="xs:string"/>
+    <xs:element name="EntityId2" type="xs:string"/>
+    <xs:element name="EntityId3" type="xs:string"/>
+    <xs:element name="EntityId4" type="xs:string"/>
+    <xs:element name="EntityId5" type="xs:string"/>
+    <xs:element name="Terms">
+      <xs:complexType>
+        <xs:sequence>
+          <xs:element ref="pc:TermInfo" minOccurs="0" maxOccurs="unbounded"/>
+        </xs:sequence>
+      </xs:complexType>
+    </xs:element>
+    <xs:element name="TermInfo">
+      <xs:complexType>
+        <xs:sequence>
+          <xs:element ref="pc:TermName" minOccurs="0"/>
+          <xs:element ref="pc:TermId" minOccurs="0"/>
+        </xs:sequence>
+      </xs:complexType>
+    </xs:element>
+    <xs:element name="TermName" type="xs:string"/>
+    <xs:element name="TermId" type="xs:string"/>
+  </xs:schema>
+</ct:contentTypeSchema>
+</file>
+
+<file path=customXml/item3.xml><?xml version="1.0" encoding="utf-8"?>
+<p:properties xmlns:p="http://schemas.microsoft.com/office/2006/metadata/properties" xmlns:xsi="http://www.w3.org/2001/XMLSchema-instance" xmlns:pc="http://schemas.microsoft.com/office/infopath/2007/PartnerControls">
+  <documentManagement>
+    <SOPNO xmlns="af3bc001-2b28-4618-ac62-3b497ea0788b">IT-06</SOPNO>
+    <Owner xmlns="af3bc001-2b28-4618-ac62-3b497ea0788b">
+      <UserInfo>
+        <DisplayName>Tamalur Shaikh</DisplayName>
+        <AccountId>10</AccountId>
+        <AccountType/>
+      </UserInfo>
+    </Owner>
+  </documentManagement>
+</p:properties>
+</file>
+
+<file path=customXml/item4.xml><?xml version="1.0" encoding="utf-8"?>
 <b:Sources xmlns:b="http://schemas.openxmlformats.org/officeDocument/2006/bibliography" SelectedStyle="\APA.XSL" StyleName="APA">
   <b:Source>
     <b:Tag>RSt01</b:Tag>
@@ -4945,7 +5261,7 @@
 </file>
 
 <file path=customXml/itemProps1.xml><?xml version="1.0" encoding="utf-8"?>
-<ds:datastoreItem xmlns:ds="http://schemas.openxmlformats.org/officeDocument/2006/customXml" ds:itemID="{FF740C13-C6A2-43D3-86C5-4CBB969C2CB1}">
+<ds:datastoreItem xmlns:ds="http://schemas.openxmlformats.org/officeDocument/2006/customXml" ds:itemID="{678AE7E7-0FB5-40AF-A06C-DCF2AEB69BEE}">
   <ds:schemaRefs>
     <ds:schemaRef ds:uri="http://schemas.microsoft.com/sharepoint/v3/contenttype/forms"/>
   </ds:schemaRefs>
@@ -4953,7 +5269,36 @@
 </file>
 
 <file path=customXml/itemProps2.xml><?xml version="1.0" encoding="utf-8"?>
-<ds:datastoreItem xmlns:ds="http://schemas.openxmlformats.org/officeDocument/2006/customXml" ds:itemID="{7DBE4135-E4B2-4BDA-9EE4-BCF745A9C17B}">
+<ds:datastoreItem xmlns:ds="http://schemas.openxmlformats.org/officeDocument/2006/customXml" ds:itemID="{F309C9E4-EB49-4899-A78A-8D97276DE450}">
+  <ds:schemaRefs>
+    <ds:schemaRef ds:uri="http://schemas.microsoft.com/office/2006/metadata/contentType"/>
+    <ds:schemaRef ds:uri="http://schemas.microsoft.com/office/2006/metadata/properties/metaAttributes"/>
+    <ds:schemaRef ds:uri="http://www.w3.org/2001/XMLSchema"/>
+    <ds:schemaRef ds:uri="http://schemas.microsoft.com/office/2006/metadata/properties"/>
+    <ds:schemaRef ds:uri="af3bc001-2b28-4618-ac62-3b497ea0788b"/>
+    <ds:schemaRef ds:uri="2121fbf3-7d07-4fd4-b567-59f5ac56a835"/>
+    <ds:schemaRef ds:uri="http://schemas.microsoft.com/office/2006/documentManagement/types"/>
+    <ds:schemaRef ds:uri="http://schemas.microsoft.com/office/infopath/2007/PartnerControls"/>
+    <ds:schemaRef ds:uri="http://schemas.openxmlformats.org/package/2006/metadata/core-properties"/>
+    <ds:schemaRef ds:uri="http://purl.org/dc/elements/1.1/"/>
+    <ds:schemaRef ds:uri="http://purl.org/dc/terms/"/>
+    <ds:schemaRef ds:uri="http://schemas.microsoft.com/internal/obd"/>
+  </ds:schemaRefs>
+</ds:datastoreItem>
+</file>
+
+<file path=customXml/itemProps3.xml><?xml version="1.0" encoding="utf-8"?>
+<ds:datastoreItem xmlns:ds="http://schemas.openxmlformats.org/officeDocument/2006/customXml" ds:itemID="{6AC6AA06-406F-43C3-96FD-5D45D58390A2}">
+  <ds:schemaRefs>
+    <ds:schemaRef ds:uri="http://schemas.microsoft.com/office/2006/metadata/properties"/>
+    <ds:schemaRef ds:uri="http://schemas.microsoft.com/office/infopath/2007/PartnerControls"/>
+    <ds:schemaRef ds:uri="af3bc001-2b28-4618-ac62-3b497ea0788b"/>
+  </ds:schemaRefs>
+</ds:datastoreItem>
+</file>
+
+<file path=customXml/itemProps4.xml><?xml version="1.0" encoding="utf-8"?>
+<ds:datastoreItem xmlns:ds="http://schemas.openxmlformats.org/officeDocument/2006/customXml" ds:itemID="{B46777CE-964B-486A-8E79-B098AF1F9900}">
   <ds:schemaRefs>
     <ds:schemaRef ds:uri="http://schemas.openxmlformats.org/officeDocument/2006/bibliography"/>
   </ds:schemaRefs>

</xml_diff>